<commit_message>
more work done today wahoo, research now commented on
</commit_message>
<xml_diff>
--- a/idea of project.docx
+++ b/idea of project.docx
@@ -5,105 +5,67 @@
     <w:p>
       <w:pPr>
         <w:rPr>
-          <w:rFonts w:ascii="Times New Roman" w:eastAsia="Times New Roman" w:hAnsi="Times New Roman" w:cs="Times New Roman"/>
-          <w:kern w:val="0"/>
-          <w:lang w:eastAsia="en-GB"/>
-          <w14:ligatures w14:val="none"/>
-        </w:rPr>
-      </w:pPr>
-      <w:r>
+          <w:rFonts w:ascii="Aptos Display" w:eastAsia="Times New Roman" w:hAnsi="Aptos Display" w:cs="Times New Roman"/>
+          <w:kern w:val="0"/>
+          <w:lang w:eastAsia="en-GB"/>
+          <w14:ligatures w14:val="none"/>
+        </w:rPr>
+      </w:pPr>
+      <w:r>
+        <w:rPr>
+          <w:rFonts w:ascii="Aptos Display" w:hAnsi="Aptos Display"/>
+        </w:rPr>
         <w:br/>
       </w:r>
       <w:r>
+        <w:rPr>
+          <w:rFonts w:ascii="Aptos Display" w:hAnsi="Aptos Display"/>
+        </w:rPr>
         <w:br/>
       </w:r>
       <w:r>
+        <w:rPr>
+          <w:rFonts w:ascii="Aptos Display" w:hAnsi="Aptos Display"/>
+        </w:rPr>
         <w:br/>
       </w:r>
-      <w:r>
-        <w:rPr>
-          <w:rFonts w:ascii="Times New Roman" w:eastAsia="Times New Roman" w:hAnsi="Times New Roman" w:cs="Times New Roman"/>
-          <w:kern w:val="0"/>
-          <w:lang w:eastAsia="en-GB"/>
-          <w14:ligatures w14:val="none"/>
-        </w:rPr>
-        <w:t>1.</w:t>
-      </w:r>
-      <w:r>
-        <w:rPr>
-          <w:rFonts w:ascii="Times New Roman" w:eastAsia="Times New Roman" w:hAnsi="Times New Roman" w:cs="Times New Roman"/>
-          <w:kern w:val="0"/>
-          <w:lang w:eastAsia="en-GB"/>
-          <w14:ligatures w14:val="none"/>
-        </w:rPr>
-        <w:t xml:space="preserve"> How size of scanner effects results. </w:t>
-      </w:r>
-    </w:p>
-    <w:p>
-      <w:pPr>
-        <w:spacing w:after="0" w:line="240" w:lineRule="auto"/>
-        <w:rPr>
-          <w:rFonts w:ascii="Times New Roman" w:eastAsia="Times New Roman" w:hAnsi="Times New Roman" w:cs="Times New Roman"/>
-          <w:kern w:val="0"/>
-          <w:lang w:eastAsia="en-GB"/>
-          <w14:ligatures w14:val="none"/>
-        </w:rPr>
-      </w:pPr>
-      <w:r>
-        <w:rPr>
-          <w:rFonts w:ascii="Times New Roman" w:eastAsia="Times New Roman" w:hAnsi="Times New Roman" w:cs="Times New Roman"/>
-          <w:kern w:val="0"/>
-          <w:lang w:eastAsia="en-GB"/>
-          <w14:ligatures w14:val="none"/>
-        </w:rPr>
-        <w:t>Fernandez‐Saavedra B, Sanchez‐Reillo R, Ros‐Gomez R, Liu‐Jimenez J. Small fingerprint scanners used in mobile devices: the impact on biometric performance. IET Biometrics. 2016 Mar;5(1):28–36.</w:t>
-      </w:r>
-    </w:p>
-    <w:p>
-      <w:pPr>
-        <w:spacing w:after="0" w:line="240" w:lineRule="auto"/>
-        <w:rPr>
-          <w:rFonts w:ascii="Times New Roman" w:eastAsia="Times New Roman" w:hAnsi="Times New Roman" w:cs="Times New Roman"/>
-          <w:kern w:val="0"/>
-          <w:lang w:eastAsia="en-GB"/>
-          <w14:ligatures w14:val="none"/>
-        </w:rPr>
-      </w:pPr>
-    </w:p>
-    <w:p>
-      <w:pPr>
-        <w:spacing w:after="0" w:line="240" w:lineRule="auto"/>
-        <w:rPr>
-          <w:rFonts w:ascii="Times New Roman" w:eastAsia="Times New Roman" w:hAnsi="Times New Roman" w:cs="Times New Roman"/>
-          <w:kern w:val="0"/>
-          <w:lang w:eastAsia="en-GB"/>
-          <w14:ligatures w14:val="none"/>
-        </w:rPr>
-      </w:pPr>
-      <w:r>
-        <w:rPr>
-          <w:rFonts w:ascii="Times New Roman" w:eastAsia="Times New Roman" w:hAnsi="Times New Roman" w:cs="Times New Roman"/>
-          <w:kern w:val="0"/>
-          <w:lang w:eastAsia="en-GB"/>
-          <w14:ligatures w14:val="none"/>
-        </w:rPr>
-        <w:t>2.</w:t>
-      </w:r>
-      <w:r>
-        <w:rPr>
-          <w:rFonts w:ascii="Times New Roman" w:eastAsia="Times New Roman" w:hAnsi="Times New Roman" w:cs="Times New Roman"/>
-          <w:kern w:val="0"/>
-          <w:lang w:eastAsia="en-GB"/>
-          <w14:ligatures w14:val="none"/>
-        </w:rPr>
-        <w:t xml:space="preserve">  </w:t>
-      </w:r>
-    </w:p>
-    <w:p>
-      <w:pPr>
-        <w:spacing w:after="0" w:line="240" w:lineRule="auto"/>
-        <w:rPr>
-          <w:rFonts w:ascii="Times New Roman" w:eastAsia="Times New Roman" w:hAnsi="Times New Roman" w:cs="Times New Roman"/>
+    </w:p>
+    <w:p>
+      <w:pPr>
+        <w:spacing w:after="0" w:line="240" w:lineRule="auto"/>
+        <w:rPr>
+          <w:rFonts w:ascii="Aptos Display" w:eastAsia="Times New Roman" w:hAnsi="Aptos Display" w:cs="Times New Roman"/>
+          <w:kern w:val="0"/>
+          <w:lang w:eastAsia="en-GB"/>
+          <w14:ligatures w14:val="none"/>
+        </w:rPr>
+      </w:pPr>
+    </w:p>
+    <w:p>
+      <w:pPr>
+        <w:spacing w:after="0" w:line="240" w:lineRule="auto"/>
+        <w:rPr>
+          <w:rFonts w:ascii="Aptos Display" w:eastAsia="Times New Roman" w:hAnsi="Aptos Display" w:cs="Times New Roman"/>
+          <w:kern w:val="0"/>
+          <w:lang w:eastAsia="en-GB"/>
+          <w14:ligatures w14:val="none"/>
+        </w:rPr>
+      </w:pPr>
+      <w:r>
+        <w:rPr>
+          <w:rFonts w:ascii="Aptos Display" w:eastAsia="Times New Roman" w:hAnsi="Aptos Display" w:cs="Times New Roman"/>
+          <w:kern w:val="0"/>
+          <w:lang w:eastAsia="en-GB"/>
+          <w14:ligatures w14:val="none"/>
+        </w:rPr>
+        <w:t xml:space="preserve">2.  </w:t>
+      </w:r>
+    </w:p>
+    <w:p>
+      <w:pPr>
+        <w:spacing w:after="0" w:line="240" w:lineRule="auto"/>
+        <w:rPr>
+          <w:rFonts w:ascii="Aptos Display" w:eastAsia="Times New Roman" w:hAnsi="Aptos Display" w:cs="Times New Roman"/>
           <w:kern w:val="0"/>
           <w:lang w:eastAsia="en-GB"/>
           <w14:ligatures w14:val="none"/>
@@ -112,7 +74,7 @@
       <w:proofErr w:type="spellStart"/>
       <w:r>
         <w:rPr>
-          <w:rFonts w:ascii="Times New Roman" w:eastAsia="Times New Roman" w:hAnsi="Times New Roman" w:cs="Times New Roman"/>
+          <w:rFonts w:ascii="Aptos Display" w:eastAsia="Times New Roman" w:hAnsi="Aptos Display" w:cs="Times New Roman"/>
           <w:kern w:val="0"/>
           <w:lang w:eastAsia="en-GB"/>
           <w14:ligatures w14:val="none"/>
@@ -122,7 +84,7 @@
       <w:proofErr w:type="spellEnd"/>
       <w:r>
         <w:rPr>
-          <w:rFonts w:ascii="Times New Roman" w:eastAsia="Times New Roman" w:hAnsi="Times New Roman" w:cs="Times New Roman"/>
+          <w:rFonts w:ascii="Aptos Display" w:eastAsia="Times New Roman" w:hAnsi="Aptos Display" w:cs="Times New Roman"/>
           <w:kern w:val="0"/>
           <w:lang w:eastAsia="en-GB"/>
           <w14:ligatures w14:val="none"/>
@@ -132,7 +94,7 @@
       <w:proofErr w:type="spellStart"/>
       <w:r>
         <w:rPr>
-          <w:rFonts w:ascii="Times New Roman" w:eastAsia="Times New Roman" w:hAnsi="Times New Roman" w:cs="Times New Roman"/>
+          <w:rFonts w:ascii="Aptos Display" w:eastAsia="Times New Roman" w:hAnsi="Aptos Display" w:cs="Times New Roman"/>
           <w:kern w:val="0"/>
           <w:lang w:eastAsia="en-GB"/>
           <w14:ligatures w14:val="none"/>
@@ -142,7 +104,7 @@
       <w:proofErr w:type="spellEnd"/>
       <w:r>
         <w:rPr>
-          <w:rFonts w:ascii="Times New Roman" w:eastAsia="Times New Roman" w:hAnsi="Times New Roman" w:cs="Times New Roman"/>
+          <w:rFonts w:ascii="Aptos Display" w:eastAsia="Times New Roman" w:hAnsi="Aptos Display" w:cs="Times New Roman"/>
           <w:kern w:val="0"/>
           <w:lang w:eastAsia="en-GB"/>
           <w14:ligatures w14:val="none"/>
@@ -154,15 +116,15 @@
       <w:pPr>
         <w:spacing w:after="0" w:line="240" w:lineRule="auto"/>
         <w:rPr>
-          <w:rFonts w:ascii="Times New Roman" w:eastAsia="Times New Roman" w:hAnsi="Times New Roman" w:cs="Times New Roman"/>
-          <w:kern w:val="0"/>
-          <w:lang w:eastAsia="en-GB"/>
-          <w14:ligatures w14:val="none"/>
-        </w:rPr>
-      </w:pPr>
-      <w:r>
-        <w:rPr>
-          <w:rFonts w:ascii="Times New Roman" w:eastAsia="Times New Roman" w:hAnsi="Times New Roman" w:cs="Times New Roman"/>
+          <w:rFonts w:ascii="Aptos Display" w:eastAsia="Times New Roman" w:hAnsi="Aptos Display" w:cs="Times New Roman"/>
+          <w:kern w:val="0"/>
+          <w:lang w:eastAsia="en-GB"/>
+          <w14:ligatures w14:val="none"/>
+        </w:rPr>
+      </w:pPr>
+      <w:r>
+        <w:rPr>
+          <w:rFonts w:ascii="Aptos Display" w:eastAsia="Times New Roman" w:hAnsi="Aptos Display" w:cs="Times New Roman"/>
           <w:kern w:val="0"/>
           <w:lang w:eastAsia="en-GB"/>
           <w14:ligatures w14:val="none"/>
@@ -174,15 +136,15 @@
       <w:pPr>
         <w:spacing w:after="0" w:line="240" w:lineRule="auto"/>
         <w:rPr>
-          <w:rFonts w:ascii="Times New Roman" w:eastAsia="Times New Roman" w:hAnsi="Times New Roman" w:cs="Times New Roman"/>
-          <w:kern w:val="0"/>
-          <w:lang w:eastAsia="en-GB"/>
-          <w14:ligatures w14:val="none"/>
-        </w:rPr>
-      </w:pPr>
-      <w:r>
-        <w:rPr>
-          <w:rFonts w:ascii="Times New Roman" w:eastAsia="Times New Roman" w:hAnsi="Times New Roman" w:cs="Times New Roman"/>
+          <w:rFonts w:ascii="Aptos Display" w:eastAsia="Times New Roman" w:hAnsi="Aptos Display" w:cs="Times New Roman"/>
+          <w:kern w:val="0"/>
+          <w:lang w:eastAsia="en-GB"/>
+          <w14:ligatures w14:val="none"/>
+        </w:rPr>
+      </w:pPr>
+      <w:r>
+        <w:rPr>
+          <w:rFonts w:ascii="Aptos Display" w:eastAsia="Times New Roman" w:hAnsi="Aptos Display" w:cs="Times New Roman"/>
           <w:kern w:val="0"/>
           <w:lang w:eastAsia="en-GB"/>
           <w14:ligatures w14:val="none"/>
@@ -193,7 +155,7 @@
       <w:proofErr w:type="gramStart"/>
       <w:r>
         <w:rPr>
-          <w:rFonts w:ascii="Times New Roman" w:eastAsia="Times New Roman" w:hAnsi="Times New Roman" w:cs="Times New Roman"/>
+          <w:rFonts w:ascii="Aptos Display" w:eastAsia="Times New Roman" w:hAnsi="Aptos Display" w:cs="Times New Roman"/>
           <w:kern w:val="0"/>
           <w:lang w:eastAsia="en-GB"/>
           <w14:ligatures w14:val="none"/>
@@ -203,7 +165,7 @@
       <w:proofErr w:type="gramEnd"/>
       <w:r>
         <w:rPr>
-          <w:rFonts w:ascii="Times New Roman" w:eastAsia="Times New Roman" w:hAnsi="Times New Roman" w:cs="Times New Roman"/>
+          <w:rFonts w:ascii="Aptos Display" w:eastAsia="Times New Roman" w:hAnsi="Aptos Display" w:cs="Times New Roman"/>
           <w:kern w:val="0"/>
           <w:lang w:eastAsia="en-GB"/>
           <w14:ligatures w14:val="none"/>
@@ -215,29 +177,29 @@
       <w:pPr>
         <w:spacing w:after="0" w:line="240" w:lineRule="auto"/>
         <w:rPr>
-          <w:rFonts w:ascii="Times New Roman" w:eastAsia="Times New Roman" w:hAnsi="Times New Roman" w:cs="Times New Roman"/>
-          <w:kern w:val="0"/>
-          <w:lang w:eastAsia="en-GB"/>
-          <w14:ligatures w14:val="none"/>
-        </w:rPr>
-      </w:pPr>
-    </w:p>
-    <w:p>
-      <w:pPr>
-        <w:spacing w:after="0" w:line="240" w:lineRule="auto"/>
-        <w:rPr>
-          <w:rFonts w:ascii="Times New Roman" w:eastAsia="Times New Roman" w:hAnsi="Times New Roman" w:cs="Times New Roman"/>
-          <w:kern w:val="0"/>
-          <w:lang w:eastAsia="en-GB"/>
-          <w14:ligatures w14:val="none"/>
-        </w:rPr>
-      </w:pPr>
-    </w:p>
-    <w:p>
-      <w:pPr>
-        <w:spacing w:after="0" w:line="240" w:lineRule="auto"/>
-        <w:rPr>
-          <w:rFonts w:ascii="Times New Roman" w:eastAsia="Times New Roman" w:hAnsi="Times New Roman" w:cs="Times New Roman"/>
+          <w:rFonts w:ascii="Aptos Display" w:eastAsia="Times New Roman" w:hAnsi="Aptos Display" w:cs="Times New Roman"/>
+          <w:kern w:val="0"/>
+          <w:lang w:eastAsia="en-GB"/>
+          <w14:ligatures w14:val="none"/>
+        </w:rPr>
+      </w:pPr>
+    </w:p>
+    <w:p>
+      <w:pPr>
+        <w:spacing w:after="0" w:line="240" w:lineRule="auto"/>
+        <w:rPr>
+          <w:rFonts w:ascii="Aptos Display" w:eastAsia="Times New Roman" w:hAnsi="Aptos Display" w:cs="Times New Roman"/>
+          <w:kern w:val="0"/>
+          <w:lang w:eastAsia="en-GB"/>
+          <w14:ligatures w14:val="none"/>
+        </w:rPr>
+      </w:pPr>
+    </w:p>
+    <w:p>
+      <w:pPr>
+        <w:spacing w:after="0" w:line="240" w:lineRule="auto"/>
+        <w:rPr>
+          <w:rFonts w:ascii="Aptos Display" w:eastAsia="Times New Roman" w:hAnsi="Aptos Display" w:cs="Times New Roman"/>
           <w:kern w:val="0"/>
           <w:lang w:eastAsia="en-GB"/>
           <w14:ligatures w14:val="none"/>
@@ -249,7 +211,7 @@
         <w:spacing w:after="0" w:line="240" w:lineRule="auto"/>
         <w:jc w:val="center"/>
         <w:rPr>
-          <w:rFonts w:ascii="Times New Roman" w:eastAsia="Times New Roman" w:hAnsi="Times New Roman" w:cs="Times New Roman"/>
+          <w:rFonts w:ascii="Aptos Display" w:eastAsia="Times New Roman" w:hAnsi="Aptos Display" w:cs="Times New Roman"/>
           <w:kern w:val="0"/>
           <w:sz w:val="40"/>
           <w:szCs w:val="40"/>
@@ -259,7 +221,7 @@
       </w:pPr>
       <w:r>
         <w:rPr>
-          <w:rFonts w:ascii="Times New Roman" w:eastAsia="Times New Roman" w:hAnsi="Times New Roman" w:cs="Times New Roman"/>
+          <w:rFonts w:ascii="Aptos Display" w:eastAsia="Times New Roman" w:hAnsi="Aptos Display" w:cs="Times New Roman"/>
           <w:kern w:val="0"/>
           <w:sz w:val="40"/>
           <w:szCs w:val="40"/>
@@ -273,15 +235,15 @@
       <w:pPr>
         <w:spacing w:after="0" w:line="240" w:lineRule="auto"/>
         <w:rPr>
-          <w:rFonts w:ascii="Times New Roman" w:eastAsia="Times New Roman" w:hAnsi="Times New Roman" w:cs="Times New Roman"/>
-          <w:kern w:val="0"/>
-          <w:lang w:eastAsia="en-GB"/>
-          <w14:ligatures w14:val="none"/>
-        </w:rPr>
-      </w:pPr>
-      <w:r>
-        <w:rPr>
-          <w:rFonts w:ascii="Times New Roman" w:eastAsia="Times New Roman" w:hAnsi="Times New Roman" w:cs="Times New Roman"/>
+          <w:rFonts w:ascii="Aptos Display" w:eastAsia="Times New Roman" w:hAnsi="Aptos Display" w:cs="Times New Roman"/>
+          <w:kern w:val="0"/>
+          <w:lang w:eastAsia="en-GB"/>
+          <w14:ligatures w14:val="none"/>
+        </w:rPr>
+      </w:pPr>
+      <w:r>
+        <w:rPr>
+          <w:rFonts w:ascii="Aptos Display" w:eastAsia="Times New Roman" w:hAnsi="Aptos Display" w:cs="Times New Roman"/>
           <w:kern w:val="0"/>
           <w:lang w:eastAsia="en-GB"/>
           <w14:ligatures w14:val="none"/>
@@ -293,15 +255,15 @@
       <w:pPr>
         <w:spacing w:after="0" w:line="240" w:lineRule="auto"/>
         <w:rPr>
-          <w:rFonts w:ascii="Times New Roman" w:eastAsia="Times New Roman" w:hAnsi="Times New Roman" w:cs="Times New Roman"/>
-          <w:kern w:val="0"/>
-          <w:lang w:eastAsia="en-GB"/>
-          <w14:ligatures w14:val="none"/>
-        </w:rPr>
-      </w:pPr>
-      <w:r>
-        <w:rPr>
-          <w:rFonts w:ascii="Times New Roman" w:eastAsia="Times New Roman" w:hAnsi="Times New Roman" w:cs="Times New Roman"/>
+          <w:rFonts w:ascii="Aptos Display" w:eastAsia="Times New Roman" w:hAnsi="Aptos Display" w:cs="Times New Roman"/>
+          <w:kern w:val="0"/>
+          <w:lang w:eastAsia="en-GB"/>
+          <w14:ligatures w14:val="none"/>
+        </w:rPr>
+      </w:pPr>
+      <w:r>
+        <w:rPr>
+          <w:rFonts w:ascii="Aptos Display" w:eastAsia="Times New Roman" w:hAnsi="Aptos Display" w:cs="Times New Roman"/>
           <w:kern w:val="0"/>
           <w:lang w:eastAsia="en-GB"/>
           <w14:ligatures w14:val="none"/>
@@ -310,7 +272,7 @@
       </w:r>
       <w:r>
         <w:rPr>
-          <w:rFonts w:ascii="Times New Roman" w:eastAsia="Times New Roman" w:hAnsi="Times New Roman" w:cs="Times New Roman"/>
+          <w:rFonts w:ascii="Aptos Display" w:eastAsia="Times New Roman" w:hAnsi="Aptos Display" w:cs="Times New Roman"/>
           <w:kern w:val="0"/>
           <w:lang w:eastAsia="en-GB"/>
           <w14:ligatures w14:val="none"/>
@@ -320,7 +282,7 @@
       <w:proofErr w:type="spellStart"/>
       <w:r>
         <w:rPr>
-          <w:rFonts w:ascii="Times New Roman" w:eastAsia="Times New Roman" w:hAnsi="Times New Roman" w:cs="Times New Roman"/>
+          <w:rFonts w:ascii="Aptos Display" w:eastAsia="Times New Roman" w:hAnsi="Aptos Display" w:cs="Times New Roman"/>
           <w:kern w:val="0"/>
           <w:lang w:eastAsia="en-GB"/>
           <w14:ligatures w14:val="none"/>
@@ -330,7 +292,7 @@
       <w:proofErr w:type="spellEnd"/>
       <w:r>
         <w:rPr>
-          <w:rFonts w:ascii="Times New Roman" w:eastAsia="Times New Roman" w:hAnsi="Times New Roman" w:cs="Times New Roman"/>
+          <w:rFonts w:ascii="Aptos Display" w:eastAsia="Times New Roman" w:hAnsi="Aptos Display" w:cs="Times New Roman"/>
           <w:kern w:val="0"/>
           <w:lang w:eastAsia="en-GB"/>
           <w14:ligatures w14:val="none"/>
@@ -339,7 +301,7 @@
       </w:r>
       <w:r>
         <w:rPr>
-          <w:rFonts w:ascii="Times New Roman" w:eastAsia="Times New Roman" w:hAnsi="Times New Roman" w:cs="Times New Roman"/>
+          <w:rFonts w:ascii="Aptos Display" w:eastAsia="Times New Roman" w:hAnsi="Aptos Display" w:cs="Times New Roman"/>
           <w:kern w:val="0"/>
           <w:lang w:eastAsia="en-GB"/>
           <w14:ligatures w14:val="none"/>
@@ -348,7 +310,7 @@
       </w:r>
       <w:r>
         <w:rPr>
-          <w:rFonts w:ascii="Times New Roman" w:eastAsia="Times New Roman" w:hAnsi="Times New Roman" w:cs="Times New Roman"/>
+          <w:rFonts w:ascii="Aptos Display" w:eastAsia="Times New Roman" w:hAnsi="Aptos Display" w:cs="Times New Roman"/>
           <w:kern w:val="0"/>
           <w:lang w:eastAsia="en-GB"/>
           <w14:ligatures w14:val="none"/>
@@ -360,15 +322,12 @@
       <w:pPr>
         <w:spacing w:after="0" w:line="240" w:lineRule="auto"/>
         <w:rPr>
-          <w:rFonts w:ascii="Times New Roman" w:eastAsia="Times New Roman" w:hAnsi="Times New Roman" w:cs="Times New Roman"/>
-          <w:kern w:val="0"/>
-          <w:lang w:eastAsia="en-GB"/>
-          <w14:ligatures w14:val="none"/>
-        </w:rPr>
-      </w:pPr>
-      <w:r>
-        <w:rPr>
-          <w:rFonts w:ascii="Times New Roman" w:eastAsia="Times New Roman" w:hAnsi="Times New Roman" w:cs="Times New Roman"/>
+          <w:rFonts w:ascii="Aptos Display" w:hAnsi="Aptos Display"/>
+        </w:rPr>
+      </w:pPr>
+      <w:r>
+        <w:rPr>
+          <w:rFonts w:ascii="Aptos Display" w:eastAsia="Times New Roman" w:hAnsi="Aptos Display" w:cs="Times New Roman"/>
           <w:kern w:val="0"/>
           <w:lang w:eastAsia="en-GB"/>
           <w14:ligatures w14:val="none"/>
@@ -379,32 +338,12 @@
         <w:r>
           <w:rPr>
             <w:rStyle w:val="Hyperlink"/>
-            <w:rFonts w:ascii="Times New Roman" w:eastAsia="Times New Roman" w:hAnsi="Times New Roman" w:cs="Times New Roman"/>
+            <w:rFonts w:ascii="Aptos Display" w:eastAsia="Times New Roman" w:hAnsi="Aptos Display" w:cs="Times New Roman"/>
             <w:kern w:val="0"/>
             <w:lang w:eastAsia="en-GB"/>
             <w14:ligatures w14:val="none"/>
           </w:rPr>
-          <w:t>https://www.mdpi.com/2073-</w:t>
-        </w:r>
-        <w:r>
-          <w:rPr>
-            <w:rStyle w:val="Hyperlink"/>
-            <w:rFonts w:ascii="Times New Roman" w:eastAsia="Times New Roman" w:hAnsi="Times New Roman" w:cs="Times New Roman"/>
-            <w:kern w:val="0"/>
-            <w:lang w:eastAsia="en-GB"/>
-            <w14:ligatures w14:val="none"/>
-          </w:rPr>
-          <w:t>8</w:t>
-        </w:r>
-        <w:r>
-          <w:rPr>
-            <w:rStyle w:val="Hyperlink"/>
-            <w:rFonts w:ascii="Times New Roman" w:eastAsia="Times New Roman" w:hAnsi="Times New Roman" w:cs="Times New Roman"/>
-            <w:kern w:val="0"/>
-            <w:lang w:eastAsia="en-GB"/>
-            <w14:ligatures w14:val="none"/>
-          </w:rPr>
-          <w:t>994/11/2/141</w:t>
+          <w:t>https://www.mdpi.com/2073-8994/11/2/141</w:t>
         </w:r>
       </w:hyperlink>
     </w:p>
@@ -412,26 +351,43 @@
       <w:pPr>
         <w:spacing w:after="0" w:line="240" w:lineRule="auto"/>
         <w:rPr>
-          <w:rFonts w:ascii="Times New Roman" w:eastAsia="Times New Roman" w:hAnsi="Times New Roman" w:cs="Times New Roman"/>
-          <w:kern w:val="0"/>
-          <w:lang w:eastAsia="en-GB"/>
-          <w14:ligatures w14:val="none"/>
-        </w:rPr>
-      </w:pPr>
-    </w:p>
-    <w:p>
-      <w:pPr>
-        <w:spacing w:after="0" w:line="240" w:lineRule="auto"/>
-        <w:rPr>
-          <w:rFonts w:ascii="Times New Roman" w:eastAsia="Times New Roman" w:hAnsi="Times New Roman" w:cs="Times New Roman"/>
-          <w:kern w:val="0"/>
-          <w:lang w:eastAsia="en-GB"/>
-          <w14:ligatures w14:val="none"/>
-        </w:rPr>
-      </w:pPr>
-      <w:r>
-        <w:rPr>
-          <w:rFonts w:ascii="Times New Roman" w:eastAsia="Times New Roman" w:hAnsi="Times New Roman" w:cs="Times New Roman"/>
+          <w:rFonts w:ascii="Aptos Display" w:eastAsia="Times New Roman" w:hAnsi="Aptos Display" w:cs="Times New Roman"/>
+          <w:kern w:val="0"/>
+          <w:lang w:eastAsia="en-GB"/>
+          <w14:ligatures w14:val="none"/>
+        </w:rPr>
+      </w:pPr>
+      <w:r>
+        <w:rPr>
+          <w:rFonts w:ascii="Aptos Display" w:hAnsi="Aptos Display"/>
+        </w:rPr>
+        <w:t>EER where both false and positive acceptance rates are equal. If low very accurate, if high very inaccurate. This article shows finger scanners to have a 0.022%. this supports the software being able to keep up with an accurate scanner.</w:t>
+      </w:r>
+    </w:p>
+    <w:p>
+      <w:pPr>
+        <w:spacing w:after="0" w:line="240" w:lineRule="auto"/>
+        <w:rPr>
+          <w:rFonts w:ascii="Aptos Display" w:eastAsia="Times New Roman" w:hAnsi="Aptos Display" w:cs="Times New Roman"/>
+          <w:kern w:val="0"/>
+          <w:lang w:eastAsia="en-GB"/>
+          <w14:ligatures w14:val="none"/>
+        </w:rPr>
+      </w:pPr>
+    </w:p>
+    <w:p>
+      <w:pPr>
+        <w:spacing w:after="0" w:line="240" w:lineRule="auto"/>
+        <w:rPr>
+          <w:rFonts w:ascii="Aptos Display" w:eastAsia="Times New Roman" w:hAnsi="Aptos Display" w:cs="Times New Roman"/>
+          <w:kern w:val="0"/>
+          <w:lang w:eastAsia="en-GB"/>
+          <w14:ligatures w14:val="none"/>
+        </w:rPr>
+      </w:pPr>
+      <w:r>
+        <w:rPr>
+          <w:rFonts w:ascii="Aptos Display" w:eastAsia="Times New Roman" w:hAnsi="Aptos Display" w:cs="Times New Roman"/>
           <w:kern w:val="0"/>
           <w:lang w:eastAsia="en-GB"/>
           <w14:ligatures w14:val="none"/>
@@ -443,203 +399,349 @@
       <w:pPr>
         <w:spacing w:after="0" w:line="240" w:lineRule="auto"/>
         <w:rPr>
-          <w:rFonts w:ascii="Times New Roman" w:eastAsia="Times New Roman" w:hAnsi="Times New Roman" w:cs="Times New Roman"/>
-          <w:kern w:val="0"/>
-          <w:lang w:eastAsia="en-GB"/>
-          <w14:ligatures w14:val="none"/>
-        </w:rPr>
-      </w:pPr>
-      <w:r>
-        <w:rPr>
-          <w:rFonts w:ascii="Times New Roman" w:eastAsia="Times New Roman" w:hAnsi="Times New Roman" w:cs="Times New Roman"/>
-          <w:kern w:val="0"/>
-          <w:lang w:eastAsia="en-GB"/>
-          <w14:ligatures w14:val="none"/>
-        </w:rPr>
-        <w:t>6.</w:t>
-      </w:r>
-      <w:r>
-        <w:rPr>
-          <w:rFonts w:ascii="Times New Roman" w:eastAsia="Times New Roman" w:hAnsi="Times New Roman" w:cs="Times New Roman"/>
+          <w:rFonts w:ascii="Aptos Display" w:eastAsia="Times New Roman" w:hAnsi="Aptos Display" w:cs="Times New Roman"/>
+          <w:kern w:val="0"/>
+          <w:lang w:eastAsia="en-GB"/>
+          <w14:ligatures w14:val="none"/>
+        </w:rPr>
+      </w:pPr>
+      <w:r>
+        <w:rPr>
+          <w:rFonts w:ascii="Aptos Display" w:eastAsia="Times New Roman" w:hAnsi="Aptos Display" w:cs="Times New Roman"/>
+          <w:kern w:val="0"/>
+          <w:lang w:eastAsia="en-GB"/>
+          <w14:ligatures w14:val="none"/>
+        </w:rPr>
+        <w:t xml:space="preserve">6. talks about different lighting, face position </w:t>
+      </w:r>
+      <w:proofErr w:type="spellStart"/>
+      <w:r>
+        <w:rPr>
+          <w:rFonts w:ascii="Aptos Display" w:eastAsia="Times New Roman" w:hAnsi="Aptos Display" w:cs="Times New Roman"/>
+          <w:kern w:val="0"/>
+          <w:lang w:eastAsia="en-GB"/>
+          <w14:ligatures w14:val="none"/>
+        </w:rPr>
+        <w:t>ect</w:t>
+      </w:r>
+      <w:proofErr w:type="spellEnd"/>
+      <w:r>
+        <w:rPr>
+          <w:rFonts w:ascii="Aptos Display" w:eastAsia="Times New Roman" w:hAnsi="Aptos Display" w:cs="Times New Roman"/>
+          <w:kern w:val="0"/>
+          <w:lang w:eastAsia="en-GB"/>
+          <w14:ligatures w14:val="none"/>
+        </w:rPr>
+        <w:t>. Accuracy % depends on aforementioned factors</w:t>
+      </w:r>
+    </w:p>
+    <w:p>
+      <w:pPr>
+        <w:spacing w:after="0" w:line="240" w:lineRule="auto"/>
+        <w:rPr>
+          <w:rFonts w:ascii="Aptos Display" w:eastAsia="Times New Roman" w:hAnsi="Aptos Display" w:cs="Times New Roman"/>
+          <w:kern w:val="0"/>
+          <w:lang w:eastAsia="en-GB"/>
+          <w14:ligatures w14:val="none"/>
+        </w:rPr>
+      </w:pPr>
+      <w:r>
+        <w:rPr>
+          <w:rFonts w:ascii="Aptos Display" w:eastAsia="Times New Roman" w:hAnsi="Aptos Display" w:cs="Times New Roman"/>
+          <w:kern w:val="0"/>
+          <w:lang w:eastAsia="en-GB"/>
+          <w14:ligatures w14:val="none"/>
+        </w:rPr>
+        <w:t xml:space="preserve">Anwarul S, Dahiya S. </w:t>
+      </w:r>
+      <w:proofErr w:type="gramStart"/>
+      <w:r>
+        <w:rPr>
+          <w:rFonts w:ascii="Aptos Display" w:eastAsia="Times New Roman" w:hAnsi="Aptos Display" w:cs="Times New Roman"/>
+          <w:kern w:val="0"/>
+          <w:lang w:eastAsia="en-GB"/>
+          <w14:ligatures w14:val="none"/>
+        </w:rPr>
+        <w:t>A</w:t>
+      </w:r>
+      <w:proofErr w:type="gramEnd"/>
+      <w:r>
+        <w:rPr>
+          <w:rFonts w:ascii="Aptos Display" w:eastAsia="Times New Roman" w:hAnsi="Aptos Display" w:cs="Times New Roman"/>
+          <w:kern w:val="0"/>
+          <w:lang w:eastAsia="en-GB"/>
+          <w14:ligatures w14:val="none"/>
+        </w:rPr>
+        <w:t xml:space="preserve"> Comprehensive Review on Face Recognition Methods and Factors Affecting Facial Recognition Accuracy. Lecture Notes in Electrical Engineering. 2019 Nov </w:t>
+      </w:r>
+      <w:proofErr w:type="gramStart"/>
+      <w:r>
+        <w:rPr>
+          <w:rFonts w:ascii="Aptos Display" w:eastAsia="Times New Roman" w:hAnsi="Aptos Display" w:cs="Times New Roman"/>
+          <w:kern w:val="0"/>
+          <w:lang w:eastAsia="en-GB"/>
+          <w14:ligatures w14:val="none"/>
+        </w:rPr>
+        <w:t>22;597:495</w:t>
+      </w:r>
+      <w:proofErr w:type="gramEnd"/>
+      <w:r>
+        <w:rPr>
+          <w:rFonts w:ascii="Aptos Display" w:eastAsia="Times New Roman" w:hAnsi="Aptos Display" w:cs="Times New Roman"/>
+          <w:kern w:val="0"/>
+          <w:lang w:eastAsia="en-GB"/>
+          <w14:ligatures w14:val="none"/>
+        </w:rPr>
+        <w:t>–514.</w:t>
+      </w:r>
+    </w:p>
+    <w:p>
+      <w:pPr>
+        <w:spacing w:after="0" w:line="240" w:lineRule="auto"/>
+        <w:rPr>
+          <w:rFonts w:ascii="Aptos Display" w:eastAsia="Times New Roman" w:hAnsi="Aptos Display" w:cs="Times New Roman"/>
+          <w:kern w:val="0"/>
+          <w:lang w:eastAsia="en-GB"/>
+          <w14:ligatures w14:val="none"/>
+        </w:rPr>
+      </w:pPr>
+    </w:p>
+    <w:p>
+      <w:pPr>
+        <w:spacing w:after="0" w:line="240" w:lineRule="auto"/>
+        <w:rPr>
+          <w:rFonts w:ascii="Aptos Display" w:eastAsia="Times New Roman" w:hAnsi="Aptos Display" w:cs="Times New Roman"/>
+          <w:kern w:val="0"/>
+          <w:lang w:eastAsia="en-GB"/>
+          <w14:ligatures w14:val="none"/>
+        </w:rPr>
+      </w:pPr>
+    </w:p>
+    <w:p>
+      <w:pPr>
+        <w:spacing w:after="0" w:line="240" w:lineRule="auto"/>
+        <w:rPr>
+          <w:rFonts w:ascii="Aptos Display" w:eastAsia="Times New Roman" w:hAnsi="Aptos Display" w:cs="Times New Roman"/>
+          <w:kern w:val="0"/>
+          <w:lang w:eastAsia="en-GB"/>
+          <w14:ligatures w14:val="none"/>
+        </w:rPr>
+      </w:pPr>
+      <w:r>
+        <w:rPr>
+          <w:rFonts w:ascii="Aptos Display" w:eastAsia="Times New Roman" w:hAnsi="Aptos Display" w:cs="Times New Roman"/>
+          <w:kern w:val="0"/>
+          <w:lang w:eastAsia="en-GB"/>
+          <w14:ligatures w14:val="none"/>
+        </w:rPr>
+        <w:t>Irus scanning</w:t>
+      </w:r>
+    </w:p>
+    <w:p>
+      <w:pPr>
+        <w:spacing w:after="0" w:line="240" w:lineRule="auto"/>
+        <w:rPr>
+          <w:rFonts w:ascii="Aptos Display" w:eastAsia="Times New Roman" w:hAnsi="Aptos Display" w:cs="Times New Roman"/>
+          <w:kern w:val="0"/>
+          <w:lang w:eastAsia="en-GB"/>
+          <w14:ligatures w14:val="none"/>
+        </w:rPr>
+      </w:pPr>
+      <w:r>
+        <w:rPr>
+          <w:rFonts w:ascii="Aptos Display" w:eastAsia="Times New Roman" w:hAnsi="Aptos Display" w:cs="Times New Roman"/>
+          <w:kern w:val="0"/>
+          <w:lang w:eastAsia="en-GB"/>
+          <w14:ligatures w14:val="none"/>
+        </w:rPr>
+        <w:t xml:space="preserve">6. </w:t>
+      </w:r>
+      <w:proofErr w:type="spellStart"/>
+      <w:r>
+        <w:rPr>
+          <w:rFonts w:ascii="Aptos Display" w:eastAsia="Times New Roman" w:hAnsi="Aptos Display" w:cs="Times New Roman"/>
+          <w:kern w:val="0"/>
+          <w:lang w:eastAsia="en-GB"/>
+          <w14:ligatures w14:val="none"/>
+        </w:rPr>
+        <w:t>irus</w:t>
+      </w:r>
+      <w:proofErr w:type="spellEnd"/>
+      <w:r>
+        <w:rPr>
+          <w:rFonts w:ascii="Aptos Display" w:eastAsia="Times New Roman" w:hAnsi="Aptos Display" w:cs="Times New Roman"/>
+          <w:kern w:val="0"/>
+          <w:lang w:eastAsia="en-GB"/>
+          <w14:ligatures w14:val="none"/>
+        </w:rPr>
+        <w:t xml:space="preserve"> scanning to be found at most accurate to be 99.50% depending on </w:t>
+      </w:r>
+      <w:proofErr w:type="spellStart"/>
+      <w:r>
+        <w:rPr>
+          <w:rFonts w:ascii="Aptos Display" w:eastAsia="Times New Roman" w:hAnsi="Aptos Display" w:cs="Times New Roman"/>
+          <w:kern w:val="0"/>
+          <w:lang w:eastAsia="en-GB"/>
+          <w14:ligatures w14:val="none"/>
+        </w:rPr>
+        <w:t>algorithum</w:t>
+      </w:r>
+      <w:proofErr w:type="spellEnd"/>
+      <w:r>
+        <w:rPr>
+          <w:rFonts w:ascii="Aptos Display" w:eastAsia="Times New Roman" w:hAnsi="Aptos Display" w:cs="Times New Roman"/>
           <w:kern w:val="0"/>
           <w:lang w:eastAsia="en-GB"/>
           <w14:ligatures w14:val="none"/>
         </w:rPr>
         <w:t xml:space="preserve"> </w:t>
       </w:r>
-      <w:r>
-        <w:rPr>
-          <w:rFonts w:ascii="Times New Roman" w:eastAsia="Times New Roman" w:hAnsi="Times New Roman" w:cs="Times New Roman"/>
-          <w:kern w:val="0"/>
-          <w:lang w:eastAsia="en-GB"/>
-          <w14:ligatures w14:val="none"/>
-        </w:rPr>
-        <w:t xml:space="preserve">talks about different lighting, face position </w:t>
+    </w:p>
+    <w:p>
+      <w:pPr>
+        <w:spacing w:after="0" w:line="240" w:lineRule="auto"/>
+        <w:rPr>
+          <w:rFonts w:ascii="Aptos Display" w:eastAsia="Times New Roman" w:hAnsi="Aptos Display" w:cs="Times New Roman"/>
+          <w:kern w:val="0"/>
+          <w:lang w:eastAsia="en-GB"/>
+          <w14:ligatures w14:val="none"/>
+        </w:rPr>
+      </w:pPr>
+      <w:r>
+        <w:rPr>
+          <w:rFonts w:ascii="Aptos Display" w:eastAsia="Times New Roman" w:hAnsi="Aptos Display" w:cs="Times New Roman"/>
+          <w:kern w:val="0"/>
+          <w:lang w:eastAsia="en-GB"/>
+          <w14:ligatures w14:val="none"/>
+        </w:rPr>
+        <w:t>Hosam El-</w:t>
       </w:r>
       <w:proofErr w:type="spellStart"/>
       <w:r>
         <w:rPr>
-          <w:rFonts w:ascii="Times New Roman" w:eastAsia="Times New Roman" w:hAnsi="Times New Roman" w:cs="Times New Roman"/>
-          <w:kern w:val="0"/>
-          <w:lang w:eastAsia="en-GB"/>
-          <w14:ligatures w14:val="none"/>
-        </w:rPr>
-        <w:t>ect</w:t>
+          <w:rFonts w:ascii="Aptos Display" w:eastAsia="Times New Roman" w:hAnsi="Aptos Display" w:cs="Times New Roman"/>
+          <w:kern w:val="0"/>
+          <w:lang w:eastAsia="en-GB"/>
+          <w14:ligatures w14:val="none"/>
+        </w:rPr>
+        <w:t>Sofany</w:t>
       </w:r>
       <w:proofErr w:type="spellEnd"/>
       <w:r>
         <w:rPr>
-          <w:rFonts w:ascii="Times New Roman" w:eastAsia="Times New Roman" w:hAnsi="Times New Roman" w:cs="Times New Roman"/>
-          <w:kern w:val="0"/>
-          <w:lang w:eastAsia="en-GB"/>
-          <w14:ligatures w14:val="none"/>
-        </w:rPr>
-        <w:t xml:space="preserve">. </w:t>
-      </w:r>
-      <w:r>
-        <w:rPr>
-          <w:rFonts w:ascii="Times New Roman" w:eastAsia="Times New Roman" w:hAnsi="Times New Roman" w:cs="Times New Roman"/>
-          <w:kern w:val="0"/>
-          <w:lang w:eastAsia="en-GB"/>
-          <w14:ligatures w14:val="none"/>
-        </w:rPr>
-        <w:t>Accuracy % depends on aforementioned factors</w:t>
-      </w:r>
-    </w:p>
-    <w:p>
-      <w:pPr>
-        <w:spacing w:after="0" w:line="240" w:lineRule="auto"/>
-        <w:rPr>
-          <w:rFonts w:ascii="Times New Roman" w:eastAsia="Times New Roman" w:hAnsi="Times New Roman" w:cs="Times New Roman"/>
-          <w:kern w:val="0"/>
-          <w:lang w:eastAsia="en-GB"/>
-          <w14:ligatures w14:val="none"/>
-        </w:rPr>
-      </w:pPr>
-      <w:r>
-        <w:rPr>
-          <w:rFonts w:ascii="Times New Roman" w:eastAsia="Times New Roman" w:hAnsi="Times New Roman" w:cs="Times New Roman"/>
-          <w:kern w:val="0"/>
-          <w:lang w:eastAsia="en-GB"/>
-          <w14:ligatures w14:val="none"/>
-        </w:rPr>
-        <w:t xml:space="preserve">Anwarul S, Dahiya S. </w:t>
+          <w:rFonts w:ascii="Aptos Display" w:eastAsia="Times New Roman" w:hAnsi="Aptos Display" w:cs="Times New Roman"/>
+          <w:kern w:val="0"/>
+          <w:lang w:eastAsia="en-GB"/>
+          <w14:ligatures w14:val="none"/>
+        </w:rPr>
+        <w:t xml:space="preserve">, Belgacem </w:t>
+      </w:r>
+      <w:proofErr w:type="spellStart"/>
+      <w:r>
+        <w:rPr>
+          <w:rFonts w:ascii="Aptos Display" w:eastAsia="Times New Roman" w:hAnsi="Aptos Display" w:cs="Times New Roman"/>
+          <w:kern w:val="0"/>
+          <w:lang w:eastAsia="en-GB"/>
+          <w14:ligatures w14:val="none"/>
+        </w:rPr>
+        <w:t>Bouallegue</w:t>
+      </w:r>
+      <w:proofErr w:type="spellEnd"/>
+      <w:r>
+        <w:rPr>
+          <w:rFonts w:ascii="Aptos Display" w:eastAsia="Times New Roman" w:hAnsi="Aptos Display" w:cs="Times New Roman"/>
+          <w:kern w:val="0"/>
+          <w:lang w:eastAsia="en-GB"/>
+          <w14:ligatures w14:val="none"/>
+        </w:rPr>
+        <w:t xml:space="preserve">, Yasser M Abd El-Latif. A Proposed Biometric Authentication Hybrid Approach Using Iris Recognition for Improving Cloud Security. </w:t>
+      </w:r>
+      <w:proofErr w:type="spellStart"/>
+      <w:r>
+        <w:rPr>
+          <w:rFonts w:ascii="Aptos Display" w:eastAsia="Times New Roman" w:hAnsi="Aptos Display" w:cs="Times New Roman"/>
+          <w:kern w:val="0"/>
+          <w:lang w:eastAsia="en-GB"/>
+          <w14:ligatures w14:val="none"/>
+        </w:rPr>
+        <w:t>Heliyon</w:t>
+      </w:r>
+      <w:proofErr w:type="spellEnd"/>
+      <w:r>
+        <w:rPr>
+          <w:rFonts w:ascii="Aptos Display" w:eastAsia="Times New Roman" w:hAnsi="Aptos Display" w:cs="Times New Roman"/>
+          <w:kern w:val="0"/>
+          <w:lang w:eastAsia="en-GB"/>
+          <w14:ligatures w14:val="none"/>
+        </w:rPr>
+        <w:t xml:space="preserve"> [Internet]. 2024 Aug 1 [cited 2024 Oct 14];10(16</w:t>
       </w:r>
       <w:proofErr w:type="gramStart"/>
       <w:r>
         <w:rPr>
-          <w:rFonts w:ascii="Times New Roman" w:eastAsia="Times New Roman" w:hAnsi="Times New Roman" w:cs="Times New Roman"/>
-          <w:kern w:val="0"/>
-          <w:lang w:eastAsia="en-GB"/>
-          <w14:ligatures w14:val="none"/>
-        </w:rPr>
-        <w:t>A</w:t>
+          <w:rFonts w:ascii="Aptos Display" w:eastAsia="Times New Roman" w:hAnsi="Aptos Display" w:cs="Times New Roman"/>
+          <w:kern w:val="0"/>
+          <w:lang w:eastAsia="en-GB"/>
+          <w14:ligatures w14:val="none"/>
+        </w:rPr>
+        <w:t>):e</w:t>
       </w:r>
       <w:proofErr w:type="gramEnd"/>
       <w:r>
         <w:rPr>
-          <w:rFonts w:ascii="Times New Roman" w:eastAsia="Times New Roman" w:hAnsi="Times New Roman" w:cs="Times New Roman"/>
-          <w:kern w:val="0"/>
-          <w:lang w:eastAsia="en-GB"/>
-          <w14:ligatures w14:val="none"/>
-        </w:rPr>
-        <w:t xml:space="preserve"> Comprehensive Review on Face Recognition Methods and Factors Affecting Facial Recognition Accuracy. Lecture Notes in Electrical Engineering. 2019 Nov </w:t>
-      </w:r>
-      <w:proofErr w:type="gramStart"/>
-      <w:r>
-        <w:rPr>
-          <w:rFonts w:ascii="Times New Roman" w:eastAsia="Times New Roman" w:hAnsi="Times New Roman" w:cs="Times New Roman"/>
-          <w:kern w:val="0"/>
-          <w:lang w:eastAsia="en-GB"/>
-          <w14:ligatures w14:val="none"/>
-        </w:rPr>
-        <w:t>22;597:495</w:t>
-      </w:r>
-      <w:proofErr w:type="gramEnd"/>
-      <w:r>
-        <w:rPr>
-          <w:rFonts w:ascii="Times New Roman" w:eastAsia="Times New Roman" w:hAnsi="Times New Roman" w:cs="Times New Roman"/>
-          <w:kern w:val="0"/>
-          <w:lang w:eastAsia="en-GB"/>
-          <w14:ligatures w14:val="none"/>
-        </w:rPr>
-        <w:t>–514.</w:t>
-      </w:r>
-    </w:p>
-    <w:p>
-      <w:pPr>
-        <w:spacing w:after="0" w:line="240" w:lineRule="auto"/>
-        <w:rPr>
-          <w:rFonts w:ascii="Times New Roman" w:eastAsia="Times New Roman" w:hAnsi="Times New Roman" w:cs="Times New Roman"/>
-          <w:kern w:val="0"/>
-          <w:lang w:eastAsia="en-GB"/>
-          <w14:ligatures w14:val="none"/>
-        </w:rPr>
-      </w:pPr>
-    </w:p>
-    <w:p>
-      <w:pPr>
-        <w:spacing w:after="0" w:line="240" w:lineRule="auto"/>
-        <w:rPr>
-          <w:rFonts w:ascii="Times New Roman" w:eastAsia="Times New Roman" w:hAnsi="Times New Roman" w:cs="Times New Roman"/>
-          <w:kern w:val="0"/>
-          <w:lang w:eastAsia="en-GB"/>
-          <w14:ligatures w14:val="none"/>
-        </w:rPr>
-      </w:pPr>
-    </w:p>
-    <w:p>
-      <w:pPr>
-        <w:spacing w:after="0" w:line="240" w:lineRule="auto"/>
-        <w:rPr>
-          <w:rFonts w:ascii="Times New Roman" w:eastAsia="Times New Roman" w:hAnsi="Times New Roman" w:cs="Times New Roman"/>
-          <w:kern w:val="0"/>
-          <w:lang w:eastAsia="en-GB"/>
-          <w14:ligatures w14:val="none"/>
-        </w:rPr>
-      </w:pPr>
-      <w:r>
-        <w:rPr>
-          <w:rFonts w:ascii="Times New Roman" w:eastAsia="Times New Roman" w:hAnsi="Times New Roman" w:cs="Times New Roman"/>
-          <w:kern w:val="0"/>
-          <w:lang w:eastAsia="en-GB"/>
-          <w14:ligatures w14:val="none"/>
-        </w:rPr>
-        <w:t>Irus scanning</w:t>
-      </w:r>
-    </w:p>
-    <w:p>
-      <w:pPr>
-        <w:spacing w:after="0" w:line="240" w:lineRule="auto"/>
-        <w:rPr>
-          <w:rFonts w:ascii="Times New Roman" w:eastAsia="Times New Roman" w:hAnsi="Times New Roman" w:cs="Times New Roman"/>
-          <w:kern w:val="0"/>
-          <w:lang w:eastAsia="en-GB"/>
-          <w14:ligatures w14:val="none"/>
-        </w:rPr>
-      </w:pPr>
-      <w:r>
-        <w:rPr>
-          <w:rFonts w:ascii="Times New Roman" w:eastAsia="Times New Roman" w:hAnsi="Times New Roman" w:cs="Times New Roman"/>
-          <w:kern w:val="0"/>
-          <w:lang w:eastAsia="en-GB"/>
-          <w14:ligatures w14:val="none"/>
-        </w:rPr>
-        <w:t>6.</w:t>
-      </w:r>
-      <w:r>
-        <w:rPr>
-          <w:rFonts w:ascii="Times New Roman" w:eastAsia="Times New Roman" w:hAnsi="Times New Roman" w:cs="Times New Roman"/>
-          <w:kern w:val="0"/>
-          <w:lang w:eastAsia="en-GB"/>
-          <w14:ligatures w14:val="none"/>
-        </w:rPr>
-        <w:t xml:space="preserve"> </w:t>
+          <w:rFonts w:ascii="Aptos Display" w:eastAsia="Times New Roman" w:hAnsi="Aptos Display" w:cs="Times New Roman"/>
+          <w:kern w:val="0"/>
+          <w:lang w:eastAsia="en-GB"/>
+          <w14:ligatures w14:val="none"/>
+        </w:rPr>
+        <w:t>36390–0. Available from: https://www.sciencedirect.com/science/article/pii/S2405844024124218</w:t>
+      </w:r>
+    </w:p>
+    <w:p>
+      <w:pPr>
+        <w:spacing w:after="0" w:line="240" w:lineRule="auto"/>
+        <w:rPr>
+          <w:rFonts w:ascii="Aptos Display" w:eastAsia="Times New Roman" w:hAnsi="Aptos Display" w:cs="Times New Roman"/>
+          <w:kern w:val="0"/>
+          <w:lang w:eastAsia="en-GB"/>
+          <w14:ligatures w14:val="none"/>
+        </w:rPr>
+      </w:pPr>
+    </w:p>
+    <w:p>
+      <w:pPr>
+        <w:spacing w:after="0" w:line="240" w:lineRule="auto"/>
+        <w:rPr>
+          <w:rFonts w:ascii="Aptos Display" w:eastAsia="Times New Roman" w:hAnsi="Aptos Display" w:cs="Times New Roman"/>
+          <w:kern w:val="0"/>
+          <w:lang w:eastAsia="en-GB"/>
+          <w14:ligatures w14:val="none"/>
+        </w:rPr>
+      </w:pPr>
+    </w:p>
+    <w:p>
+      <w:pPr>
+        <w:spacing w:after="0" w:line="240" w:lineRule="auto"/>
+        <w:rPr>
+          <w:rFonts w:ascii="Aptos Display" w:eastAsia="Times New Roman" w:hAnsi="Aptos Display" w:cs="Times New Roman"/>
+          <w:kern w:val="0"/>
+          <w:lang w:eastAsia="en-GB"/>
+          <w14:ligatures w14:val="none"/>
+        </w:rPr>
+      </w:pPr>
+      <w:r>
+        <w:rPr>
+          <w:rFonts w:ascii="Aptos Display" w:eastAsia="Times New Roman" w:hAnsi="Aptos Display" w:cs="Times New Roman"/>
+          <w:kern w:val="0"/>
+          <w:lang w:eastAsia="en-GB"/>
+          <w14:ligatures w14:val="none"/>
+        </w:rPr>
+        <w:t xml:space="preserve">Conclusion of accuracy is that </w:t>
       </w:r>
       <w:proofErr w:type="spellStart"/>
       <w:r>
         <w:rPr>
-          <w:rFonts w:ascii="Times New Roman" w:eastAsia="Times New Roman" w:hAnsi="Times New Roman" w:cs="Times New Roman"/>
+          <w:rFonts w:ascii="Aptos Display" w:eastAsia="Times New Roman" w:hAnsi="Aptos Display" w:cs="Times New Roman"/>
           <w:kern w:val="0"/>
           <w:lang w:eastAsia="en-GB"/>
           <w14:ligatures w14:val="none"/>
@@ -649,189 +751,7 @@
       <w:proofErr w:type="spellEnd"/>
       <w:r>
         <w:rPr>
-          <w:rFonts w:ascii="Times New Roman" w:eastAsia="Times New Roman" w:hAnsi="Times New Roman" w:cs="Times New Roman"/>
-          <w:kern w:val="0"/>
-          <w:lang w:eastAsia="en-GB"/>
-          <w14:ligatures w14:val="none"/>
-        </w:rPr>
-        <w:t xml:space="preserve"> scanning to be found at most accurate to be 99.50% depending on </w:t>
-      </w:r>
-      <w:proofErr w:type="spellStart"/>
-      <w:r>
-        <w:rPr>
-          <w:rFonts w:ascii="Times New Roman" w:eastAsia="Times New Roman" w:hAnsi="Times New Roman" w:cs="Times New Roman"/>
-          <w:kern w:val="0"/>
-          <w:lang w:eastAsia="en-GB"/>
-          <w14:ligatures w14:val="none"/>
-        </w:rPr>
-        <w:t>algorithum</w:t>
-      </w:r>
-      <w:proofErr w:type="spellEnd"/>
-      <w:r>
-        <w:rPr>
-          <w:rFonts w:ascii="Times New Roman" w:eastAsia="Times New Roman" w:hAnsi="Times New Roman" w:cs="Times New Roman"/>
-          <w:kern w:val="0"/>
-          <w:lang w:eastAsia="en-GB"/>
-          <w14:ligatures w14:val="none"/>
-        </w:rPr>
-        <w:t xml:space="preserve"> </w:t>
-      </w:r>
-    </w:p>
-    <w:p>
-      <w:pPr>
-        <w:spacing w:after="0" w:line="240" w:lineRule="auto"/>
-        <w:rPr>
-          <w:rFonts w:ascii="Times New Roman" w:eastAsia="Times New Roman" w:hAnsi="Times New Roman" w:cs="Times New Roman"/>
-          <w:kern w:val="0"/>
-          <w:lang w:eastAsia="en-GB"/>
-          <w14:ligatures w14:val="none"/>
-        </w:rPr>
-      </w:pPr>
-      <w:r>
-        <w:rPr>
-          <w:rFonts w:ascii="Times New Roman" w:eastAsia="Times New Roman" w:hAnsi="Times New Roman" w:cs="Times New Roman"/>
-          <w:kern w:val="0"/>
-          <w:lang w:eastAsia="en-GB"/>
-          <w14:ligatures w14:val="none"/>
-        </w:rPr>
-        <w:t>Hosam El-</w:t>
-      </w:r>
-      <w:proofErr w:type="spellStart"/>
-      <w:r>
-        <w:rPr>
-          <w:rFonts w:ascii="Times New Roman" w:eastAsia="Times New Roman" w:hAnsi="Times New Roman" w:cs="Times New Roman"/>
-          <w:kern w:val="0"/>
-          <w:lang w:eastAsia="en-GB"/>
-          <w14:ligatures w14:val="none"/>
-        </w:rPr>
-        <w:t>Sofany</w:t>
-      </w:r>
-      <w:proofErr w:type="spellEnd"/>
-      <w:r>
-        <w:rPr>
-          <w:rFonts w:ascii="Times New Roman" w:eastAsia="Times New Roman" w:hAnsi="Times New Roman" w:cs="Times New Roman"/>
-          <w:kern w:val="0"/>
-          <w:lang w:eastAsia="en-GB"/>
-          <w14:ligatures w14:val="none"/>
-        </w:rPr>
-        <w:t xml:space="preserve">, Belgacem </w:t>
-      </w:r>
-      <w:proofErr w:type="spellStart"/>
-      <w:r>
-        <w:rPr>
-          <w:rFonts w:ascii="Times New Roman" w:eastAsia="Times New Roman" w:hAnsi="Times New Roman" w:cs="Times New Roman"/>
-          <w:kern w:val="0"/>
-          <w:lang w:eastAsia="en-GB"/>
-          <w14:ligatures w14:val="none"/>
-        </w:rPr>
-        <w:t>Bouallegue</w:t>
-      </w:r>
-      <w:proofErr w:type="spellEnd"/>
-      <w:r>
-        <w:rPr>
-          <w:rFonts w:ascii="Times New Roman" w:eastAsia="Times New Roman" w:hAnsi="Times New Roman" w:cs="Times New Roman"/>
-          <w:kern w:val="0"/>
-          <w:lang w:eastAsia="en-GB"/>
-          <w14:ligatures w14:val="none"/>
-        </w:rPr>
-        <w:t xml:space="preserve">, Yasser M Abd El-Latif. A Proposed Biometric Authentication Hybrid Approach Using Iris Recognition for Improving Cloud Security. </w:t>
-      </w:r>
-      <w:proofErr w:type="spellStart"/>
-      <w:r>
-        <w:rPr>
-          <w:rFonts w:ascii="Times New Roman" w:eastAsia="Times New Roman" w:hAnsi="Times New Roman" w:cs="Times New Roman"/>
-          <w:kern w:val="0"/>
-          <w:lang w:eastAsia="en-GB"/>
-          <w14:ligatures w14:val="none"/>
-        </w:rPr>
-        <w:t>Heliyon</w:t>
-      </w:r>
-      <w:proofErr w:type="spellEnd"/>
-      <w:r>
-        <w:rPr>
-          <w:rFonts w:ascii="Times New Roman" w:eastAsia="Times New Roman" w:hAnsi="Times New Roman" w:cs="Times New Roman"/>
-          <w:kern w:val="0"/>
-          <w:lang w:eastAsia="en-GB"/>
-          <w14:ligatures w14:val="none"/>
-        </w:rPr>
-        <w:t xml:space="preserve"> [Internet]. 2024 Aug 1 [cited 2024 Oct 14];10(16</w:t>
-      </w:r>
-      <w:proofErr w:type="gramStart"/>
-      <w:r>
-        <w:rPr>
-          <w:rFonts w:ascii="Times New Roman" w:eastAsia="Times New Roman" w:hAnsi="Times New Roman" w:cs="Times New Roman"/>
-          <w:kern w:val="0"/>
-          <w:lang w:eastAsia="en-GB"/>
-          <w14:ligatures w14:val="none"/>
-        </w:rPr>
-        <w:t>):e</w:t>
-      </w:r>
-      <w:proofErr w:type="gramEnd"/>
-      <w:r>
-        <w:rPr>
-          <w:rFonts w:ascii="Times New Roman" w:eastAsia="Times New Roman" w:hAnsi="Times New Roman" w:cs="Times New Roman"/>
-          <w:kern w:val="0"/>
-          <w:lang w:eastAsia="en-GB"/>
-          <w14:ligatures w14:val="none"/>
-        </w:rPr>
-        <w:t>36390–0. Available from: https://www.sciencedirect.com/science/article/pii/S2405844024124218</w:t>
-      </w:r>
-    </w:p>
-    <w:p>
-      <w:pPr>
-        <w:spacing w:after="0" w:line="240" w:lineRule="auto"/>
-        <w:rPr>
-          <w:rFonts w:ascii="Times New Roman" w:eastAsia="Times New Roman" w:hAnsi="Times New Roman" w:cs="Times New Roman"/>
-          <w:kern w:val="0"/>
-          <w:lang w:eastAsia="en-GB"/>
-          <w14:ligatures w14:val="none"/>
-        </w:rPr>
-      </w:pPr>
-    </w:p>
-    <w:p>
-      <w:pPr>
-        <w:spacing w:after="0" w:line="240" w:lineRule="auto"/>
-        <w:rPr>
-          <w:rFonts w:ascii="Times New Roman" w:eastAsia="Times New Roman" w:hAnsi="Times New Roman" w:cs="Times New Roman"/>
-          <w:kern w:val="0"/>
-          <w:lang w:eastAsia="en-GB"/>
-          <w14:ligatures w14:val="none"/>
-        </w:rPr>
-      </w:pPr>
-    </w:p>
-    <w:p>
-      <w:pPr>
-        <w:spacing w:after="0" w:line="240" w:lineRule="auto"/>
-        <w:rPr>
-          <w:rFonts w:ascii="Times New Roman" w:eastAsia="Times New Roman" w:hAnsi="Times New Roman" w:cs="Times New Roman"/>
-          <w:kern w:val="0"/>
-          <w:lang w:eastAsia="en-GB"/>
-          <w14:ligatures w14:val="none"/>
-        </w:rPr>
-      </w:pPr>
-      <w:r>
-        <w:rPr>
-          <w:rFonts w:ascii="Times New Roman" w:eastAsia="Times New Roman" w:hAnsi="Times New Roman" w:cs="Times New Roman"/>
-          <w:kern w:val="0"/>
-          <w:lang w:eastAsia="en-GB"/>
-          <w14:ligatures w14:val="none"/>
-        </w:rPr>
-        <w:t xml:space="preserve">Conclusion of accuracy is that </w:t>
-      </w:r>
-      <w:proofErr w:type="spellStart"/>
-      <w:r>
-        <w:rPr>
-          <w:rFonts w:ascii="Times New Roman" w:eastAsia="Times New Roman" w:hAnsi="Times New Roman" w:cs="Times New Roman"/>
-          <w:kern w:val="0"/>
-          <w:lang w:eastAsia="en-GB"/>
-          <w14:ligatures w14:val="none"/>
-        </w:rPr>
-        <w:t>irus</w:t>
-      </w:r>
-      <w:proofErr w:type="spellEnd"/>
-      <w:r>
-        <w:rPr>
-          <w:rFonts w:ascii="Times New Roman" w:eastAsia="Times New Roman" w:hAnsi="Times New Roman" w:cs="Times New Roman"/>
+          <w:rFonts w:ascii="Aptos Display" w:eastAsia="Times New Roman" w:hAnsi="Aptos Display" w:cs="Times New Roman"/>
           <w:kern w:val="0"/>
           <w:lang w:eastAsia="en-GB"/>
           <w14:ligatures w14:val="none"/>
@@ -843,41 +763,40 @@
       <w:pPr>
         <w:spacing w:after="0" w:line="240" w:lineRule="auto"/>
         <w:rPr>
-          <w:rFonts w:ascii="Times New Roman" w:eastAsia="Times New Roman" w:hAnsi="Times New Roman" w:cs="Times New Roman"/>
-          <w:kern w:val="0"/>
-          <w:lang w:eastAsia="en-GB"/>
-          <w14:ligatures w14:val="none"/>
-        </w:rPr>
-      </w:pPr>
-    </w:p>
-    <w:p>
-      <w:pPr>
-        <w:spacing w:after="0" w:line="240" w:lineRule="auto"/>
-        <w:rPr>
-          <w:rFonts w:ascii="Times New Roman" w:eastAsia="Times New Roman" w:hAnsi="Times New Roman" w:cs="Times New Roman"/>
-          <w:kern w:val="0"/>
-          <w:lang w:eastAsia="en-GB"/>
-          <w14:ligatures w14:val="none"/>
-        </w:rPr>
-      </w:pPr>
-    </w:p>
-    <w:p>
-      <w:pPr>
-        <w:spacing w:after="0" w:line="240" w:lineRule="auto"/>
-        <w:rPr>
-          <w:rFonts w:ascii="Times New Roman" w:eastAsia="Times New Roman" w:hAnsi="Times New Roman" w:cs="Times New Roman"/>
-          <w:kern w:val="0"/>
-          <w:lang w:eastAsia="en-GB"/>
-          <w14:ligatures w14:val="none"/>
-        </w:rPr>
-      </w:pPr>
-    </w:p>
-    <w:p>
-      <w:pPr>
-        <w:spacing w:after="0" w:line="240" w:lineRule="auto"/>
-        <w:jc w:val="center"/>
-        <w:rPr>
-          <w:rFonts w:ascii="Times New Roman" w:eastAsia="Times New Roman" w:hAnsi="Times New Roman" w:cs="Times New Roman"/>
+          <w:rFonts w:ascii="Aptos Display" w:eastAsia="Times New Roman" w:hAnsi="Aptos Display" w:cs="Times New Roman"/>
+          <w:kern w:val="0"/>
+          <w:lang w:eastAsia="en-GB"/>
+          <w14:ligatures w14:val="none"/>
+        </w:rPr>
+      </w:pPr>
+    </w:p>
+    <w:p>
+      <w:pPr>
+        <w:spacing w:after="0" w:line="240" w:lineRule="auto"/>
+        <w:rPr>
+          <w:rFonts w:ascii="Aptos Display" w:eastAsia="Times New Roman" w:hAnsi="Aptos Display" w:cs="Times New Roman"/>
+          <w:kern w:val="0"/>
+          <w:lang w:eastAsia="en-GB"/>
+          <w14:ligatures w14:val="none"/>
+        </w:rPr>
+      </w:pPr>
+    </w:p>
+    <w:p>
+      <w:pPr>
+        <w:spacing w:after="0" w:line="240" w:lineRule="auto"/>
+        <w:rPr>
+          <w:rFonts w:ascii="Aptos Display" w:eastAsia="Times New Roman" w:hAnsi="Aptos Display" w:cs="Times New Roman"/>
+          <w:kern w:val="0"/>
+          <w:lang w:eastAsia="en-GB"/>
+          <w14:ligatures w14:val="none"/>
+        </w:rPr>
+      </w:pPr>
+    </w:p>
+    <w:p>
+      <w:pPr>
+        <w:spacing w:after="0" w:line="240" w:lineRule="auto"/>
+        <w:rPr>
+          <w:rFonts w:ascii="Aptos Display" w:eastAsia="Times New Roman" w:hAnsi="Aptos Display" w:cs="Times New Roman"/>
           <w:kern w:val="0"/>
           <w:sz w:val="40"/>
           <w:szCs w:val="40"/>
@@ -885,64 +804,226 @@
           <w14:ligatures w14:val="none"/>
         </w:rPr>
       </w:pPr>
-      <w:r>
-        <w:rPr>
-          <w:rFonts w:ascii="Times New Roman" w:eastAsia="Times New Roman" w:hAnsi="Times New Roman" w:cs="Times New Roman"/>
+      <w:proofErr w:type="gramStart"/>
+      <w:r>
+        <w:rPr>
+          <w:rFonts w:ascii="Aptos Display" w:eastAsia="Times New Roman" w:hAnsi="Aptos Display" w:cs="Times New Roman"/>
           <w:kern w:val="0"/>
           <w:sz w:val="40"/>
           <w:szCs w:val="40"/>
           <w:lang w:eastAsia="en-GB"/>
           <w14:ligatures w14:val="none"/>
         </w:rPr>
-        <w:t>Cost of biometric</w:t>
-      </w:r>
-    </w:p>
-    <w:p>
-      <w:pPr>
-        <w:spacing w:after="0" w:line="240" w:lineRule="auto"/>
-        <w:rPr>
-          <w:rFonts w:ascii="Times New Roman" w:eastAsia="Times New Roman" w:hAnsi="Times New Roman" w:cs="Times New Roman"/>
-          <w:kern w:val="0"/>
-          <w:lang w:eastAsia="en-GB"/>
-          <w14:ligatures w14:val="none"/>
-        </w:rPr>
-      </w:pPr>
-    </w:p>
-    <w:p>
-      <w:pPr>
-        <w:spacing w:after="0" w:line="240" w:lineRule="auto"/>
-        <w:rPr>
-          <w:rFonts w:ascii="Times New Roman" w:eastAsia="Times New Roman" w:hAnsi="Times New Roman" w:cs="Times New Roman"/>
-          <w:kern w:val="0"/>
-          <w:lang w:eastAsia="en-GB"/>
-          <w14:ligatures w14:val="none"/>
-        </w:rPr>
-      </w:pPr>
-      <w:r>
-        <w:rPr>
-          <w:rFonts w:ascii="Times New Roman" w:eastAsia="Times New Roman" w:hAnsi="Times New Roman" w:cs="Times New Roman"/>
-          <w:kern w:val="0"/>
-          <w:lang w:eastAsia="en-GB"/>
-          <w14:ligatures w14:val="none"/>
-        </w:rPr>
         <w:lastRenderedPageBreak/>
-        <w:t>Do when question on where to get them answered</w:t>
-      </w:r>
-    </w:p>
-    <w:p>
-      <w:pPr>
-        <w:spacing w:after="0" w:line="240" w:lineRule="auto"/>
-        <w:rPr>
-          <w:rFonts w:ascii="Times New Roman" w:eastAsia="Times New Roman" w:hAnsi="Times New Roman" w:cs="Times New Roman"/>
-          <w:kern w:val="0"/>
-          <w:lang w:eastAsia="en-GB"/>
-          <w14:ligatures w14:val="none"/>
-        </w:rPr>
-      </w:pPr>
-    </w:p>
-    <w:p/>
-    <w:p/>
-    <w:p/>
+        <w:t>Finger print</w:t>
+      </w:r>
+      <w:proofErr w:type="gramEnd"/>
+      <w:r>
+        <w:rPr>
+          <w:rFonts w:ascii="Aptos Display" w:eastAsia="Times New Roman" w:hAnsi="Aptos Display" w:cs="Times New Roman"/>
+          <w:kern w:val="0"/>
+          <w:sz w:val="40"/>
+          <w:szCs w:val="40"/>
+          <w:lang w:eastAsia="en-GB"/>
+          <w14:ligatures w14:val="none"/>
+        </w:rPr>
+        <w:t xml:space="preserve"> detecting a real finger </w:t>
+      </w:r>
+    </w:p>
+    <w:p>
+      <w:pPr>
+        <w:spacing w:after="0" w:line="240" w:lineRule="auto"/>
+        <w:rPr>
+          <w:rFonts w:ascii="Aptos Display" w:eastAsia="Times New Roman" w:hAnsi="Aptos Display" w:cs="Times New Roman"/>
+          <w:kern w:val="0"/>
+          <w:lang w:eastAsia="en-GB"/>
+          <w14:ligatures w14:val="none"/>
+        </w:rPr>
+      </w:pPr>
+      <w:r>
+        <w:rPr>
+          <w:rFonts w:ascii="Aptos Display" w:eastAsia="Times New Roman" w:hAnsi="Aptos Display" w:cs="Times New Roman"/>
+          <w:kern w:val="0"/>
+          <w:lang w:eastAsia="en-GB"/>
+          <w14:ligatures w14:val="none"/>
+        </w:rPr>
+        <w:t>[1]</w:t>
+      </w:r>
+    </w:p>
+    <w:p>
+      <w:pPr>
+        <w:spacing w:after="0" w:line="240" w:lineRule="auto"/>
+        <w:rPr>
+          <w:rFonts w:ascii="Aptos Display" w:eastAsia="Times New Roman" w:hAnsi="Aptos Display" w:cs="Times New Roman"/>
+          <w:kern w:val="0"/>
+          <w:lang w:eastAsia="en-GB"/>
+          <w14:ligatures w14:val="none"/>
+        </w:rPr>
+      </w:pPr>
+      <w:r>
+        <w:rPr>
+          <w:rFonts w:ascii="Aptos Display" w:eastAsia="Times New Roman" w:hAnsi="Aptos Display" w:cs="Times New Roman"/>
+          <w:kern w:val="0"/>
+          <w:lang w:eastAsia="en-GB"/>
+          <w14:ligatures w14:val="none"/>
+        </w:rPr>
+        <w:t xml:space="preserve">K. K. </w:t>
+      </w:r>
+      <w:proofErr w:type="spellStart"/>
+      <w:r>
+        <w:rPr>
+          <w:rFonts w:ascii="Aptos Display" w:eastAsia="Times New Roman" w:hAnsi="Aptos Display" w:cs="Times New Roman"/>
+          <w:kern w:val="0"/>
+          <w:lang w:eastAsia="en-GB"/>
+          <w14:ligatures w14:val="none"/>
+        </w:rPr>
+        <w:t>Sadasivuni</w:t>
+      </w:r>
+      <w:proofErr w:type="spellEnd"/>
+      <w:r>
+        <w:rPr>
+          <w:rFonts w:ascii="Aptos Display" w:eastAsia="Times New Roman" w:hAnsi="Aptos Display" w:cs="Times New Roman"/>
+          <w:kern w:val="0"/>
+          <w:lang w:eastAsia="en-GB"/>
+          <w14:ligatures w14:val="none"/>
+        </w:rPr>
+        <w:t xml:space="preserve">, M. T. </w:t>
+      </w:r>
+      <w:proofErr w:type="spellStart"/>
+      <w:r>
+        <w:rPr>
+          <w:rFonts w:ascii="Aptos Display" w:eastAsia="Times New Roman" w:hAnsi="Aptos Display" w:cs="Times New Roman"/>
+          <w:kern w:val="0"/>
+          <w:lang w:eastAsia="en-GB"/>
+          <w14:ligatures w14:val="none"/>
+        </w:rPr>
+        <w:t>Houkan</w:t>
+      </w:r>
+      <w:proofErr w:type="spellEnd"/>
+      <w:r>
+        <w:rPr>
+          <w:rFonts w:ascii="Aptos Display" w:eastAsia="Times New Roman" w:hAnsi="Aptos Display" w:cs="Times New Roman"/>
+          <w:kern w:val="0"/>
+          <w:lang w:eastAsia="en-GB"/>
+          <w14:ligatures w14:val="none"/>
+        </w:rPr>
+        <w:t xml:space="preserve">, M. S. Taha, and J.-J. </w:t>
+      </w:r>
+      <w:proofErr w:type="spellStart"/>
+      <w:r>
+        <w:rPr>
+          <w:rFonts w:ascii="Aptos Display" w:eastAsia="Times New Roman" w:hAnsi="Aptos Display" w:cs="Times New Roman"/>
+          <w:kern w:val="0"/>
+          <w:lang w:eastAsia="en-GB"/>
+          <w14:ligatures w14:val="none"/>
+        </w:rPr>
+        <w:t>Cabibihan</w:t>
+      </w:r>
+      <w:proofErr w:type="spellEnd"/>
+      <w:r>
+        <w:rPr>
+          <w:rFonts w:ascii="Aptos Display" w:eastAsia="Times New Roman" w:hAnsi="Aptos Display" w:cs="Times New Roman"/>
+          <w:kern w:val="0"/>
+          <w:lang w:eastAsia="en-GB"/>
+          <w14:ligatures w14:val="none"/>
+        </w:rPr>
+        <w:t xml:space="preserve">, “Anti-spoofing device for biometric fingerprint scanners,” </w:t>
+      </w:r>
+      <w:r>
+        <w:rPr>
+          <w:rFonts w:ascii="Aptos Display" w:eastAsia="Times New Roman" w:hAnsi="Aptos Display" w:cs="Times New Roman"/>
+          <w:i/>
+          <w:iCs/>
+          <w:kern w:val="0"/>
+          <w:lang w:eastAsia="en-GB"/>
+          <w14:ligatures w14:val="none"/>
+        </w:rPr>
+        <w:t>IEEE Xplore</w:t>
+      </w:r>
+      <w:r>
+        <w:rPr>
+          <w:rFonts w:ascii="Aptos Display" w:eastAsia="Times New Roman" w:hAnsi="Aptos Display" w:cs="Times New Roman"/>
+          <w:kern w:val="0"/>
+          <w:lang w:eastAsia="en-GB"/>
+          <w14:ligatures w14:val="none"/>
+        </w:rPr>
+        <w:t>, Aug. 01, 2017. https://ieeexplore.ieee.org/abstract/document/8015898 (accessed Jan. 20, 2026).</w:t>
+      </w:r>
+    </w:p>
+    <w:p>
+      <w:pPr>
+        <w:spacing w:after="0" w:line="240" w:lineRule="auto"/>
+        <w:rPr>
+          <w:rFonts w:ascii="Aptos Display" w:eastAsia="Times New Roman" w:hAnsi="Aptos Display" w:cs="Times New Roman"/>
+          <w:kern w:val="0"/>
+          <w:lang w:eastAsia="en-GB"/>
+          <w14:ligatures w14:val="none"/>
+        </w:rPr>
+      </w:pPr>
+    </w:p>
+    <w:p>
+      <w:pPr>
+        <w:spacing w:after="0" w:line="240" w:lineRule="auto"/>
+        <w:rPr>
+          <w:rFonts w:ascii="Aptos Display" w:eastAsia="Times New Roman" w:hAnsi="Aptos Display" w:cs="Times New Roman"/>
+          <w:kern w:val="0"/>
+          <w:lang w:eastAsia="en-GB"/>
+          <w14:ligatures w14:val="none"/>
+        </w:rPr>
+      </w:pPr>
+    </w:p>
+    <w:p>
+      <w:pPr>
+        <w:spacing w:after="0" w:line="240" w:lineRule="auto"/>
+        <w:rPr>
+          <w:rFonts w:ascii="Aptos Display" w:eastAsia="Times New Roman" w:hAnsi="Aptos Display" w:cs="Times New Roman"/>
+          <w:kern w:val="0"/>
+          <w:lang w:eastAsia="en-GB"/>
+          <w14:ligatures w14:val="none"/>
+        </w:rPr>
+      </w:pPr>
+    </w:p>
+    <w:p>
+      <w:pPr>
+        <w:spacing w:after="0" w:line="240" w:lineRule="auto"/>
+        <w:rPr>
+          <w:rFonts w:ascii="Aptos Display" w:eastAsia="Times New Roman" w:hAnsi="Aptos Display" w:cs="Times New Roman"/>
+          <w:kern w:val="0"/>
+          <w:lang w:eastAsia="en-GB"/>
+          <w14:ligatures w14:val="none"/>
+        </w:rPr>
+      </w:pPr>
+      <w:r>
+        <w:rPr>
+          <w:rFonts w:ascii="Aptos Display" w:eastAsia="Times New Roman" w:hAnsi="Aptos Display" w:cs="Times New Roman"/>
+          <w:kern w:val="0"/>
+          <w:lang w:eastAsia="en-GB"/>
+          <w14:ligatures w14:val="none"/>
+        </w:rPr>
+        <w:t xml:space="preserve">Pricing on each biometric scanner type </w:t>
+      </w:r>
+    </w:p>
+    <w:p>
+      <w:pPr>
+        <w:rPr>
+          <w:rFonts w:ascii="Aptos Display" w:hAnsi="Aptos Display"/>
+        </w:rPr>
+      </w:pPr>
+    </w:p>
+    <w:p>
+      <w:pPr>
+        <w:rPr>
+          <w:rFonts w:ascii="Aptos Display" w:hAnsi="Aptos Display"/>
+        </w:rPr>
+      </w:pPr>
+    </w:p>
+    <w:p>
+      <w:pPr>
+        <w:rPr>
+          <w:rFonts w:ascii="Aptos Display" w:hAnsi="Aptos Display"/>
+        </w:rPr>
+      </w:pPr>
+    </w:p>
     <w:sectPr>
       <w:pgSz w:w="11906" w:h="16838"/>
       <w:pgMar w:top="1440" w:right="1440" w:bottom="1440" w:left="1440" w:header="708" w:footer="708" w:gutter="0"/>
@@ -1556,7 +1637,6 @@
   <w:style w:type="character" w:default="1" w:styleId="DefaultParagraphFont">
     <w:name w:val="Default Paragraph Font"/>
     <w:uiPriority w:val="1"/>
-    <w:semiHidden/>
     <w:unhideWhenUsed/>
   </w:style>
   <w:style w:type="table" w:default="1" w:styleId="TableNormal">

</xml_diff>